<commit_message>
Plot Ready Code-v4 with same plot (partial) and report
</commit_message>
<xml_diff>
--- a/output/2017-11-11 Hildebrandt_Saifuden_Wong_CAP6675_HW3_Report.docx
+++ b/output/2017-11-11 Hildebrandt_Saifuden_Wong_CAP6675_HW3_Report.docx
@@ -1210,8 +1210,6 @@
             <w:r>
               <w:t>39,53,100</w:t>
             </w:r>
-            <w:bookmarkStart w:id="0" w:name="_GoBack"/>
-            <w:bookmarkEnd w:id="0"/>
           </w:p>
         </w:tc>
       </w:tr>
@@ -1292,7 +1290,6 @@
         <w:gridCol w:w="2011"/>
         <w:gridCol w:w="1776"/>
         <w:gridCol w:w="1776"/>
-        <w:gridCol w:w="1776"/>
       </w:tblGrid>
       <w:tr>
         <w:tc>
@@ -1321,16 +1318,6 @@
           </w:tcPr>
           <w:p>
             <w:r>
-              <w:t>Avg. food retrieved per forager ant</w:t>
-            </w:r>
-          </w:p>
-        </w:tc>
-        <w:tc>
-          <w:tcPr>
-            <w:tcW w:w="1776" w:type="dxa"/>
-          </w:tcPr>
-          <w:p>
-            <w:r>
               <w:t>Avg. % ants that are foragers</w:t>
             </w:r>
           </w:p>
@@ -1341,7 +1328,7 @@
           </w:tcPr>
           <w:p>
             <w:r>
-              <w:t>Avg. % forager ants that are successful</w:t>
+              <w:t>Avg. % foraging done by forager ants</w:t>
             </w:r>
           </w:p>
         </w:tc>
@@ -1371,19 +1358,27 @@
           <w:tcPr>
             <w:tcW w:w="1776" w:type="dxa"/>
           </w:tcPr>
-          <w:p/>
-        </w:tc>
-        <w:tc>
-          <w:tcPr>
-            <w:tcW w:w="1776" w:type="dxa"/>
-          </w:tcPr>
-          <w:p/>
-        </w:tc>
-        <w:tc>
-          <w:tcPr>
-            <w:tcW w:w="1776" w:type="dxa"/>
-          </w:tcPr>
-          <w:p/>
+          <w:p>
+            <w:r>
+              <w:t>50,</w:t>
+            </w:r>
+            <w:r>
+              <w:t xml:space="preserve">50 … </w:t>
+            </w:r>
+          </w:p>
+        </w:tc>
+        <w:tc>
+          <w:tcPr>
+            <w:tcW w:w="1776" w:type="dxa"/>
+          </w:tcPr>
+          <w:p>
+            <w:r>
+              <w:t>100,</w:t>
+            </w:r>
+            <w:r>
+              <w:t>100 …</w:t>
+            </w:r>
+          </w:p>
         </w:tc>
       </w:tr>
       <w:tr>
@@ -1411,19 +1406,21 @@
           <w:tcPr>
             <w:tcW w:w="1776" w:type="dxa"/>
           </w:tcPr>
-          <w:p/>
-        </w:tc>
-        <w:tc>
-          <w:tcPr>
-            <w:tcW w:w="1776" w:type="dxa"/>
-          </w:tcPr>
-          <w:p/>
-        </w:tc>
-        <w:tc>
-          <w:tcPr>
-            <w:tcW w:w="1776" w:type="dxa"/>
-          </w:tcPr>
-          <w:p/>
+          <w:p>
+            <w:r>
+              <w:t>51,99,57</w:t>
+            </w:r>
+          </w:p>
+        </w:tc>
+        <w:tc>
+          <w:tcPr>
+            <w:tcW w:w="1776" w:type="dxa"/>
+          </w:tcPr>
+          <w:p>
+            <w:r>
+              <w:t>42,100,100</w:t>
+            </w:r>
+          </w:p>
         </w:tc>
       </w:tr>
       <w:tr>
@@ -1451,19 +1448,33 @@
           <w:tcPr>
             <w:tcW w:w="1776" w:type="dxa"/>
           </w:tcPr>
-          <w:p/>
-        </w:tc>
-        <w:tc>
-          <w:tcPr>
-            <w:tcW w:w="1776" w:type="dxa"/>
-          </w:tcPr>
-          <w:p/>
-        </w:tc>
-        <w:tc>
-          <w:tcPr>
-            <w:tcW w:w="1776" w:type="dxa"/>
-          </w:tcPr>
-          <w:p/>
+          <w:p>
+            <w:r>
+              <w:t>,</w:t>
+            </w:r>
+            <w:r>
+              <w:t>95</w:t>
+            </w:r>
+            <w:r>
+              <w:t>,61</w:t>
+            </w:r>
+          </w:p>
+        </w:tc>
+        <w:tc>
+          <w:tcPr>
+            <w:tcW w:w="1776" w:type="dxa"/>
+          </w:tcPr>
+          <w:p>
+            <w:r>
+              <w:t>,</w:t>
+            </w:r>
+            <w:r>
+              <w:t>100</w:t>
+            </w:r>
+            <w:r>
+              <w:t>,100</w:t>
+            </w:r>
+          </w:p>
         </w:tc>
       </w:tr>
       <w:tr>
@@ -1491,19 +1502,27 @@
           <w:tcPr>
             <w:tcW w:w="1776" w:type="dxa"/>
           </w:tcPr>
-          <w:p/>
-        </w:tc>
-        <w:tc>
-          <w:tcPr>
-            <w:tcW w:w="1776" w:type="dxa"/>
-          </w:tcPr>
-          <w:p/>
-        </w:tc>
-        <w:tc>
-          <w:tcPr>
-            <w:tcW w:w="1776" w:type="dxa"/>
-          </w:tcPr>
-          <w:p/>
+          <w:p>
+            <w:r>
+              <w:t>41,48</w:t>
+            </w:r>
+            <w:r>
+              <w:t>,52</w:t>
+            </w:r>
+          </w:p>
+        </w:tc>
+        <w:tc>
+          <w:tcPr>
+            <w:tcW w:w="1776" w:type="dxa"/>
+          </w:tcPr>
+          <w:p>
+            <w:r>
+              <w:t>69,75</w:t>
+            </w:r>
+            <w:r>
+              <w:t>,97</w:t>
+            </w:r>
+          </w:p>
         </w:tc>
       </w:tr>
       <w:tr>
@@ -1531,19 +1550,21 @@
           <w:tcPr>
             <w:tcW w:w="1776" w:type="dxa"/>
           </w:tcPr>
-          <w:p/>
-        </w:tc>
-        <w:tc>
-          <w:tcPr>
-            <w:tcW w:w="1776" w:type="dxa"/>
-          </w:tcPr>
-          <w:p/>
-        </w:tc>
-        <w:tc>
-          <w:tcPr>
-            <w:tcW w:w="1776" w:type="dxa"/>
-          </w:tcPr>
-          <w:p/>
+          <w:p>
+            <w:r>
+              <w:t>95,88,62</w:t>
+            </w:r>
+          </w:p>
+        </w:tc>
+        <w:tc>
+          <w:tcPr>
+            <w:tcW w:w="1776" w:type="dxa"/>
+          </w:tcPr>
+          <w:p>
+            <w:r>
+              <w:t>96,83,100</w:t>
+            </w:r>
+          </w:p>
         </w:tc>
       </w:tr>
       <w:tr>
@@ -1571,19 +1592,29 @@
           <w:tcPr>
             <w:tcW w:w="1776" w:type="dxa"/>
           </w:tcPr>
-          <w:p/>
-        </w:tc>
-        <w:tc>
-          <w:tcPr>
-            <w:tcW w:w="1776" w:type="dxa"/>
-          </w:tcPr>
-          <w:p/>
-        </w:tc>
-        <w:tc>
-          <w:tcPr>
-            <w:tcW w:w="1776" w:type="dxa"/>
-          </w:tcPr>
-          <w:p/>
+          <w:p>
+            <w:r>
+              <w:t>65</w:t>
+            </w:r>
+            <w:r>
+              <w:t>,71,62</w:t>
+            </w:r>
+          </w:p>
+        </w:tc>
+        <w:tc>
+          <w:tcPr>
+            <w:tcW w:w="1776" w:type="dxa"/>
+          </w:tcPr>
+          <w:p>
+            <w:r>
+              <w:t>80,</w:t>
+            </w:r>
+            <w:bookmarkStart w:id="0" w:name="_GoBack"/>
+            <w:bookmarkEnd w:id="0"/>
+            <w:r>
+              <w:t>89,99</w:t>
+            </w:r>
+          </w:p>
         </w:tc>
       </w:tr>
       <w:tr>
@@ -1619,12 +1650,6 @@
           </w:tcPr>
           <w:p/>
         </w:tc>
-        <w:tc>
-          <w:tcPr>
-            <w:tcW w:w="1776" w:type="dxa"/>
-          </w:tcPr>
-          <w:p/>
-        </w:tc>
       </w:tr>
       <w:tr>
         <w:tc>
@@ -1659,12 +1684,6 @@
           </w:tcPr>
           <w:p/>
         </w:tc>
-        <w:tc>
-          <w:tcPr>
-            <w:tcW w:w="1776" w:type="dxa"/>
-          </w:tcPr>
-          <w:p/>
-        </w:tc>
       </w:tr>
       <w:tr>
         <w:tc>
@@ -1686,12 +1705,6 @@
               <w:t>Graduated change</w:t>
             </w:r>
           </w:p>
-        </w:tc>
-        <w:tc>
-          <w:tcPr>
-            <w:tcW w:w="1776" w:type="dxa"/>
-          </w:tcPr>
-          <w:p/>
         </w:tc>
         <w:tc>
           <w:tcPr>
@@ -3196,7 +3209,7 @@
 </file>
 
 <file path=customXml/itemProps1.xml><?xml version="1.0" encoding="utf-8"?>
-<ds:datastoreItem xmlns:ds="http://schemas.openxmlformats.org/officeDocument/2006/customXml" ds:itemID="{B480DC32-454B-4B5A-9BA2-9077ACC43ED8}">
+<ds:datastoreItem xmlns:ds="http://schemas.openxmlformats.org/officeDocument/2006/customXml" ds:itemID="{35E68855-2C90-4623-80A4-280EA8ACB5FF}">
   <ds:schemaRefs>
     <ds:schemaRef ds:uri="http://schemas.openxmlformats.org/officeDocument/2006/bibliography"/>
   </ds:schemaRefs>

</xml_diff>

<commit_message>
Added a comment file and some more simulation result
</commit_message>
<xml_diff>
--- a/output/2017-11-11 Hildebrandt_Saifuden_Wong_CAP6675_HW3_Report.docx
+++ b/output/2017-11-11 Hildebrandt_Saifuden_Wong_CAP6675_HW3_Report.docx
@@ -1609,114 +1609,138 @@
             <w:r>
               <w:t>80,</w:t>
             </w:r>
+            <w:r>
+              <w:t>89,99</w:t>
+            </w:r>
+          </w:p>
+        </w:tc>
+      </w:tr>
+      <w:tr>
+        <w:tc>
+          <w:tcPr>
+            <w:tcW w:w="2011" w:type="dxa"/>
+          </w:tcPr>
+          <w:p>
+            <w:r>
+              <w:t>50% forage</w:t>
+            </w:r>
+          </w:p>
+        </w:tc>
+        <w:tc>
+          <w:tcPr>
+            <w:tcW w:w="2011" w:type="dxa"/>
+          </w:tcPr>
+          <w:p>
+            <w:r>
+              <w:t>No change</w:t>
+            </w:r>
+          </w:p>
+        </w:tc>
+        <w:tc>
+          <w:tcPr>
+            <w:tcW w:w="1776" w:type="dxa"/>
+          </w:tcPr>
+          <w:p>
+            <w:r>
+              <w:t>,46,</w:t>
+            </w:r>
+          </w:p>
+        </w:tc>
+        <w:tc>
+          <w:tcPr>
+            <w:tcW w:w="1776" w:type="dxa"/>
+          </w:tcPr>
+          <w:p>
+            <w:r>
+              <w:t>,48,</w:t>
+            </w:r>
+          </w:p>
+        </w:tc>
+      </w:tr>
+      <w:tr>
+        <w:tc>
+          <w:tcPr>
+            <w:tcW w:w="2011" w:type="dxa"/>
+          </w:tcPr>
+          <w:p>
+            <w:r>
+              <w:t>50% forage</w:t>
+            </w:r>
+          </w:p>
+        </w:tc>
+        <w:tc>
+          <w:tcPr>
+            <w:tcW w:w="2011" w:type="dxa"/>
+          </w:tcPr>
+          <w:p>
+            <w:r>
+              <w:t>Flat change</w:t>
+            </w:r>
+          </w:p>
+        </w:tc>
+        <w:tc>
+          <w:tcPr>
+            <w:tcW w:w="1776" w:type="dxa"/>
+          </w:tcPr>
+          <w:p>
+            <w:r>
+              <w:t>,71,</w:t>
+            </w:r>
+          </w:p>
+        </w:tc>
+        <w:tc>
+          <w:tcPr>
+            <w:tcW w:w="1776" w:type="dxa"/>
+          </w:tcPr>
+          <w:p>
+            <w:r>
+              <w:t>,62,</w:t>
+            </w:r>
+          </w:p>
+        </w:tc>
+      </w:tr>
+      <w:tr>
+        <w:tc>
+          <w:tcPr>
+            <w:tcW w:w="2011" w:type="dxa"/>
+          </w:tcPr>
+          <w:p>
+            <w:r>
+              <w:t>50% forage</w:t>
+            </w:r>
+          </w:p>
+        </w:tc>
+        <w:tc>
+          <w:tcPr>
+            <w:tcW w:w="2011" w:type="dxa"/>
+          </w:tcPr>
+          <w:p>
+            <w:r>
+              <w:t>Graduated change</w:t>
+            </w:r>
+          </w:p>
+        </w:tc>
+        <w:tc>
+          <w:tcPr>
+            <w:tcW w:w="1776" w:type="dxa"/>
+          </w:tcPr>
+          <w:p>
+            <w:r>
+              <w:t>,68,</w:t>
+            </w:r>
+          </w:p>
+        </w:tc>
+        <w:tc>
+          <w:tcPr>
+            <w:tcW w:w="1776" w:type="dxa"/>
+          </w:tcPr>
+          <w:p>
+            <w:r>
+              <w:t>,61,</w:t>
+            </w:r>
             <w:bookmarkStart w:id="0" w:name="_GoBack"/>
             <w:bookmarkEnd w:id="0"/>
-            <w:r>
-              <w:t>89,99</w:t>
-            </w:r>
-          </w:p>
-        </w:tc>
-      </w:tr>
-      <w:tr>
-        <w:tc>
-          <w:tcPr>
-            <w:tcW w:w="2011" w:type="dxa"/>
-          </w:tcPr>
-          <w:p>
-            <w:r>
-              <w:t>50% forage</w:t>
-            </w:r>
-          </w:p>
-        </w:tc>
-        <w:tc>
-          <w:tcPr>
-            <w:tcW w:w="2011" w:type="dxa"/>
-          </w:tcPr>
-          <w:p>
-            <w:r>
-              <w:t>No change</w:t>
-            </w:r>
-          </w:p>
-        </w:tc>
-        <w:tc>
-          <w:tcPr>
-            <w:tcW w:w="1776" w:type="dxa"/>
-          </w:tcPr>
-          <w:p/>
-        </w:tc>
-        <w:tc>
-          <w:tcPr>
-            <w:tcW w:w="1776" w:type="dxa"/>
-          </w:tcPr>
-          <w:p/>
-        </w:tc>
-      </w:tr>
-      <w:tr>
-        <w:tc>
-          <w:tcPr>
-            <w:tcW w:w="2011" w:type="dxa"/>
-          </w:tcPr>
-          <w:p>
-            <w:r>
-              <w:t>50% forage</w:t>
-            </w:r>
-          </w:p>
-        </w:tc>
-        <w:tc>
-          <w:tcPr>
-            <w:tcW w:w="2011" w:type="dxa"/>
-          </w:tcPr>
-          <w:p>
-            <w:r>
-              <w:t>Flat change</w:t>
-            </w:r>
-          </w:p>
-        </w:tc>
-        <w:tc>
-          <w:tcPr>
-            <w:tcW w:w="1776" w:type="dxa"/>
-          </w:tcPr>
-          <w:p/>
-        </w:tc>
-        <w:tc>
-          <w:tcPr>
-            <w:tcW w:w="1776" w:type="dxa"/>
-          </w:tcPr>
-          <w:p/>
-        </w:tc>
-      </w:tr>
-      <w:tr>
-        <w:tc>
-          <w:tcPr>
-            <w:tcW w:w="2011" w:type="dxa"/>
-          </w:tcPr>
-          <w:p>
-            <w:r>
-              <w:t>50% forage</w:t>
-            </w:r>
-          </w:p>
-        </w:tc>
-        <w:tc>
-          <w:tcPr>
-            <w:tcW w:w="2011" w:type="dxa"/>
-          </w:tcPr>
-          <w:p>
-            <w:r>
-              <w:t>Graduated change</w:t>
-            </w:r>
-          </w:p>
-        </w:tc>
-        <w:tc>
-          <w:tcPr>
-            <w:tcW w:w="1776" w:type="dxa"/>
-          </w:tcPr>
-          <w:p/>
-        </w:tc>
-        <w:tc>
-          <w:tcPr>
-            <w:tcW w:w="1776" w:type="dxa"/>
-          </w:tcPr>
-          <w:p/>
+          </w:p>
         </w:tc>
       </w:tr>
     </w:tbl>
@@ -3209,7 +3233,7 @@
 </file>
 
 <file path=customXml/itemProps1.xml><?xml version="1.0" encoding="utf-8"?>
-<ds:datastoreItem xmlns:ds="http://schemas.openxmlformats.org/officeDocument/2006/customXml" ds:itemID="{35E68855-2C90-4623-80A4-280EA8ACB5FF}">
+<ds:datastoreItem xmlns:ds="http://schemas.openxmlformats.org/officeDocument/2006/customXml" ds:itemID="{7506C0AF-D811-42A6-9C29-BA5B6857AC19}">
   <ds:schemaRefs>
     <ds:schemaRef ds:uri="http://schemas.openxmlformats.org/officeDocument/2006/bibliography"/>
   </ds:schemaRefs>

</xml_diff>